<commit_message>
Adding TF plots (warning: duplicate)
Reverting back to use .m files. Future updates would only consider .m file. Made the same change in the file and making the commit.
Using Chronux function, 'mtspecgrumc' we have calculated the energy spectrum.
[.] Used EO1 as baseLine
[.] Plotting change in baseLine from the EO1 period
</commit_message>
<xml_diff>
--- a/ReadMe.docx
+++ b/ReadMe.docx
@@ -744,6 +744,14 @@
         </w:rPr>
         <w:t>Display bad eye and bad trials in the display plot</w:t>
       </w:r>
+      <w:r>
+        <w:rPr>
+          <w:rFonts w:ascii="Times New Roman" w:hAnsi="Times New Roman" w:cs="Times New Roman"/>
+          <w:sz w:val="24"/>
+          <w:szCs w:val="24"/>
+        </w:rPr>
+        <w:t xml:space="preserve"> (done)</w:t>
+      </w:r>
     </w:p>
     <w:p>
       <w:pPr>
@@ -821,6 +829,53 @@
         </w:rPr>
         <w:t>Save eye data appropriately (done)</w:t>
       </w:r>
+    </w:p>
+    <w:p>
+      <w:pPr>
+        <w:pStyle w:val="ListParagraph"/>
+        <w:ind w:left="1080"/>
+        <w:rPr>
+          <w:rFonts w:ascii="Times New Roman" w:hAnsi="Times New Roman" w:cs="Times New Roman"/>
+          <w:sz w:val="24"/>
+          <w:szCs w:val="24"/>
+          <w:lang w:val="en-US"/>
+        </w:rPr>
+      </w:pPr>
+    </w:p>
+    <w:p>
+      <w:pPr>
+        <w:rPr>
+          <w:rFonts w:ascii="Times New Roman" w:hAnsi="Times New Roman" w:cs="Times New Roman"/>
+          <w:b/>
+          <w:bCs/>
+          <w:sz w:val="24"/>
+          <w:szCs w:val="24"/>
+          <w:lang w:val="en-US"/>
+        </w:rPr>
+      </w:pPr>
+      <w:r>
+        <w:rPr>
+          <w:rFonts w:ascii="Times New Roman" w:hAnsi="Times New Roman" w:cs="Times New Roman"/>
+          <w:b/>
+          <w:bCs/>
+          <w:sz w:val="24"/>
+          <w:szCs w:val="24"/>
+          <w:lang w:val="en-US"/>
+        </w:rPr>
+        <w:t xml:space="preserve">Understanding the Data Structure: </w:t>
+      </w:r>
+    </w:p>
+    <w:p>
+      <w:pPr>
+        <w:rPr>
+          <w:rFonts w:ascii="Times New Roman" w:hAnsi="Times New Roman" w:cs="Times New Roman"/>
+          <w:b/>
+          <w:bCs/>
+          <w:sz w:val="24"/>
+          <w:szCs w:val="24"/>
+          <w:lang w:val="en-US"/>
+        </w:rPr>
+      </w:pPr>
     </w:p>
     <w:sectPr>
       <w:pgSz w:w="11906" w:h="16838"/>
@@ -1092,13 +1147,13 @@
       </w:pPr>
     </w:lvl>
   </w:abstractNum>
-  <w:num w:numId="1">
+  <w:num w:numId="1" w16cid:durableId="222259702">
     <w:abstractNumId w:val="0"/>
   </w:num>
-  <w:num w:numId="2">
+  <w:num w:numId="2" w16cid:durableId="163932408">
     <w:abstractNumId w:val="2"/>
   </w:num>
-  <w:num w:numId="3">
+  <w:num w:numId="3" w16cid:durableId="841431172">
     <w:abstractNumId w:val="1"/>
   </w:num>
 </w:numbering>

</xml_diff>